<commit_message>
changement des valeurs dans le template
</commit_message>
<xml_diff>
--- a/Template/Aviation.docx
+++ b/Template/Aviation.docx
@@ -18,7 +18,27 @@
           <w:szCs w:val="22"/>
           <w:lang w:val="fr-CH"/>
         </w:rPr>
-        <w:t>${nom} ${prenom}</w:t>
+        <w:t>${nom} ${</w:t>
+      </w:r>
+      <w:proofErr w:type="spellStart"/>
+      <w:r>
+        <w:rPr>
+          <w:rFonts w:ascii="Arial" w:hAnsi="Arial" w:cs="Arial"/>
+          <w:sz w:val="22"/>
+          <w:szCs w:val="22"/>
+          <w:lang w:val="fr-CH"/>
+        </w:rPr>
+        <w:t>prenom</w:t>
+      </w:r>
+      <w:proofErr w:type="spellEnd"/>
+      <w:r>
+        <w:rPr>
+          <w:rFonts w:ascii="Arial" w:hAnsi="Arial" w:cs="Arial"/>
+          <w:sz w:val="22"/>
+          <w:szCs w:val="22"/>
+          <w:lang w:val="fr-CH"/>
+        </w:rPr>
+        <w:t>}</w:t>
       </w:r>
     </w:p>
     <w:p>
@@ -39,7 +59,27 @@
           <w:szCs w:val="22"/>
           <w:lang w:val="fr-CH"/>
         </w:rPr>
-        <w:t>${rue} ${numero}</w:t>
+        <w:t>${rue} ${</w:t>
+      </w:r>
+      <w:proofErr w:type="spellStart"/>
+      <w:r>
+        <w:rPr>
+          <w:rFonts w:ascii="Arial" w:hAnsi="Arial" w:cs="Arial"/>
+          <w:sz w:val="22"/>
+          <w:szCs w:val="22"/>
+          <w:lang w:val="fr-CH"/>
+        </w:rPr>
+        <w:t>numero</w:t>
+      </w:r>
+      <w:proofErr w:type="spellEnd"/>
+      <w:r>
+        <w:rPr>
+          <w:rFonts w:ascii="Arial" w:hAnsi="Arial" w:cs="Arial"/>
+          <w:sz w:val="22"/>
+          <w:szCs w:val="22"/>
+          <w:lang w:val="fr-CH"/>
+        </w:rPr>
+        <w:t>}</w:t>
       </w:r>
     </w:p>
     <w:p>
@@ -58,7 +98,25 @@
           <w:sz w:val="22"/>
           <w:szCs w:val="22"/>
         </w:rPr>
-        <w:t>${codepostal}</w:t>
+        <w:t>${</w:t>
+      </w:r>
+      <w:proofErr w:type="spellStart"/>
+      <w:r>
+        <w:rPr>
+          <w:rFonts w:ascii="Arial" w:hAnsi="Arial" w:cs="Arial"/>
+          <w:sz w:val="22"/>
+          <w:szCs w:val="22"/>
+        </w:rPr>
+        <w:t>codepostal</w:t>
+      </w:r>
+      <w:proofErr w:type="spellEnd"/>
+      <w:r>
+        <w:rPr>
+          <w:rFonts w:ascii="Arial" w:hAnsi="Arial" w:cs="Arial"/>
+          <w:sz w:val="22"/>
+          <w:szCs w:val="22"/>
+        </w:rPr>
+        <w:t>}</w:t>
       </w:r>
     </w:p>
     <w:p>
@@ -73,131 +131,362 @@
     </w:p>
     <w:p>
       <w:pPr>
+        <w:pStyle w:val="Adressedelexpditeur"/>
+        <w:ind w:left="5387"/>
+        <w:rPr>
+          <w:rFonts w:ascii="Arial" w:hAnsi="Arial" w:cs="Arial"/>
+          <w:sz w:val="22"/>
+          <w:szCs w:val="22"/>
+          <w:lang w:val="fr-CH"/>
+        </w:rPr>
+      </w:pPr>
+      <w:r>
+        <w:rPr>
+          <w:rFonts w:ascii="Arial" w:hAnsi="Arial" w:cs="Arial"/>
+          <w:sz w:val="22"/>
+          <w:szCs w:val="22"/>
+          <w:lang w:val="fr-CH"/>
+        </w:rPr>
+        <w:t>Recommandé</w:t>
+      </w:r>
+    </w:p>
+    <w:p>
+      <w:pPr>
+        <w:pStyle w:val="Adressedelexpditeur"/>
+        <w:ind w:left="5387"/>
+        <w:rPr>
+          <w:rFonts w:ascii="Arial" w:hAnsi="Arial" w:cs="Arial"/>
+          <w:sz w:val="22"/>
+          <w:szCs w:val="22"/>
+          <w:lang w:val="fr-CH"/>
+        </w:rPr>
+      </w:pPr>
+      <w:r>
+        <w:rPr>
+          <w:rFonts w:ascii="Arial" w:hAnsi="Arial" w:cs="Arial"/>
+          <w:sz w:val="22"/>
+          <w:szCs w:val="22"/>
+          <w:lang w:val="fr-CH"/>
+        </w:rPr>
+        <w:t>${</w:t>
+      </w:r>
+      <w:proofErr w:type="spellStart"/>
+      <w:r>
+        <w:rPr>
+          <w:rFonts w:ascii="Arial" w:hAnsi="Arial" w:cs="Arial"/>
+          <w:sz w:val="22"/>
+          <w:szCs w:val="22"/>
+          <w:lang w:val="fr-CH"/>
+        </w:rPr>
+        <w:t>nomSociete</w:t>
+      </w:r>
+      <w:proofErr w:type="spellEnd"/>
+      <w:r>
+        <w:rPr>
+          <w:rFonts w:ascii="Arial" w:hAnsi="Arial" w:cs="Arial"/>
+          <w:sz w:val="22"/>
+          <w:szCs w:val="22"/>
+          <w:lang w:val="fr-CH"/>
+        </w:rPr>
+        <w:t xml:space="preserve">} </w:t>
+      </w:r>
+      <w:r>
+        <w:rPr>
+          <w:rFonts w:ascii="Arial" w:hAnsi="Arial" w:cs="Arial"/>
+          <w:sz w:val="22"/>
+          <w:szCs w:val="22"/>
+          <w:lang w:val="fr-CH"/>
+        </w:rPr>
+        <w:t xml:space="preserve"> </w:t>
+      </w:r>
+    </w:p>
+    <w:p>
+      <w:pPr>
+        <w:pStyle w:val="Adressedelexpditeur"/>
+        <w:ind w:left="5387"/>
+        <w:rPr>
+          <w:rFonts w:ascii="Arial" w:hAnsi="Arial" w:cs="Arial"/>
+          <w:sz w:val="22"/>
+          <w:szCs w:val="22"/>
+          <w:lang w:val="fr-CH"/>
+        </w:rPr>
+      </w:pPr>
+      <w:r>
+        <w:rPr>
+          <w:rFonts w:ascii="Arial" w:hAnsi="Arial" w:cs="Arial"/>
+          <w:sz w:val="22"/>
+          <w:szCs w:val="22"/>
+          <w:lang w:val="fr-CH"/>
+        </w:rPr>
+        <w:t>${</w:t>
+      </w:r>
+      <w:proofErr w:type="spellStart"/>
+      <w:r>
+        <w:rPr>
+          <w:rFonts w:ascii="Arial" w:hAnsi="Arial" w:cs="Arial"/>
+          <w:sz w:val="22"/>
+          <w:szCs w:val="22"/>
+          <w:lang w:val="fr-CH"/>
+        </w:rPr>
+        <w:t>adresseSociete</w:t>
+      </w:r>
+      <w:proofErr w:type="spellEnd"/>
+      <w:r>
+        <w:rPr>
+          <w:rFonts w:ascii="Arial" w:hAnsi="Arial" w:cs="Arial"/>
+          <w:sz w:val="22"/>
+          <w:szCs w:val="22"/>
+          <w:lang w:val="fr-CH"/>
+        </w:rPr>
+        <w:t>}</w:t>
+      </w:r>
+    </w:p>
+    <w:p>
+      <w:pPr>
+        <w:pStyle w:val="Adressedelexpditeur"/>
+        <w:ind w:left="5387"/>
+        <w:rPr>
+          <w:rFonts w:ascii="Arial" w:hAnsi="Arial" w:cs="Arial"/>
+          <w:sz w:val="22"/>
+          <w:szCs w:val="22"/>
+          <w:lang w:val="fr-CH"/>
+        </w:rPr>
+      </w:pPr>
+      <w:r>
+        <w:rPr>
+          <w:rFonts w:ascii="Arial" w:hAnsi="Arial" w:cs="Arial"/>
+          <w:sz w:val="22"/>
+          <w:szCs w:val="22"/>
+          <w:lang w:val="fr-CH"/>
+        </w:rPr>
+        <w:t>${</w:t>
+      </w:r>
+      <w:proofErr w:type="spellStart"/>
+      <w:r>
+        <w:rPr>
+          <w:rFonts w:ascii="Arial" w:hAnsi="Arial" w:cs="Arial"/>
+          <w:sz w:val="22"/>
+          <w:szCs w:val="22"/>
+          <w:lang w:val="fr-CH"/>
+        </w:rPr>
+        <w:t>codePostalSociete</w:t>
+      </w:r>
+      <w:proofErr w:type="spellEnd"/>
+      <w:r>
+        <w:rPr>
+          <w:rFonts w:ascii="Arial" w:hAnsi="Arial" w:cs="Arial"/>
+          <w:sz w:val="22"/>
+          <w:szCs w:val="22"/>
+          <w:lang w:val="fr-CH"/>
+        </w:rPr>
+        <w:t xml:space="preserve">} </w:t>
+      </w:r>
+    </w:p>
+    <w:p>
+      <w:pPr>
         <w:pStyle w:val="Adressedudestinataire"/>
-        <w:ind w:left="5387" w:right="-340"/>
+        <w:ind w:left="5387"/>
         <w:rPr>
           <w:rFonts w:ascii="Courier New" w:hAnsi="Courier New" w:cs="Courier New"/>
           <w:b/>
           <w:sz w:val="20"/>
           <w:szCs w:val="20"/>
-          <w:lang w:val="fr-CH"/>
-        </w:rPr>
-      </w:pPr>
-      <w:r>
+        </w:rPr>
+      </w:pPr>
+    </w:p>
+    <w:p>
+      <w:pPr>
+        <w:pStyle w:val="Adressedudestinataire"/>
+        <w:rPr>
+          <w:rFonts w:ascii="Courier New" w:hAnsi="Courier New" w:cs="Courier New"/>
+          <w:sz w:val="20"/>
+          <w:szCs w:val="20"/>
+        </w:rPr>
+      </w:pPr>
+    </w:p>
+    <w:p>
+      <w:pPr>
+        <w:pStyle w:val="Adressedelexpditeur"/>
+        <w:ind w:left="5387"/>
+        <w:rPr>
+          <w:rFonts w:ascii="Arial" w:hAnsi="Arial" w:cs="Arial"/>
+          <w:sz w:val="22"/>
+          <w:szCs w:val="22"/>
+          <w:lang w:val="fr-CH"/>
+        </w:rPr>
+      </w:pPr>
+      <w:r>
+        <w:rPr>
+          <w:rFonts w:ascii="Arial" w:hAnsi="Arial" w:cs="Arial"/>
+          <w:sz w:val="22"/>
+          <w:szCs w:val="22"/>
+          <w:lang w:val="fr-CH"/>
+        </w:rPr>
+        <w:t xml:space="preserve">${lieu}, </w:t>
+      </w:r>
+      <w:r>
+        <w:rPr>
+          <w:rFonts w:ascii="Arial" w:hAnsi="Arial" w:cs="Arial"/>
+          <w:sz w:val="22"/>
+          <w:szCs w:val="22"/>
+          <w:lang w:val="fr-CH"/>
+        </w:rPr>
+        <w:t xml:space="preserve">le </w:t>
+      </w:r>
+      <w:r>
+        <w:rPr>
+          <w:rFonts w:ascii="Arial" w:hAnsi="Arial" w:cs="Arial"/>
+          <w:sz w:val="22"/>
+          <w:szCs w:val="22"/>
+          <w:lang w:val="fr-CH"/>
+        </w:rPr>
+        <w:fldChar w:fldCharType="begin"/>
+      </w:r>
+      <w:r>
+        <w:rPr>
+          <w:rFonts w:ascii="Arial" w:hAnsi="Arial" w:cs="Arial"/>
+          <w:sz w:val="22"/>
+          <w:szCs w:val="22"/>
+          <w:lang w:val="fr-CH"/>
+        </w:rPr>
+        <w:instrText xml:space="preserve"> DATE  \@ "d MMMM yyyy" </w:instrText>
+      </w:r>
+      <w:r>
+        <w:rPr>
+          <w:rFonts w:ascii="Arial" w:hAnsi="Arial" w:cs="Arial"/>
+          <w:sz w:val="22"/>
+          <w:szCs w:val="22"/>
+          <w:lang w:val="fr-CH"/>
+        </w:rPr>
+        <w:fldChar w:fldCharType="separate"/>
+      </w:r>
+      <w:r>
+        <w:rPr>
+          <w:rFonts w:ascii="Arial" w:hAnsi="Arial" w:cs="Arial"/>
+          <w:noProof/>
+          <w:sz w:val="22"/>
+          <w:szCs w:val="22"/>
+          <w:lang w:val="fr-CH"/>
+        </w:rPr>
+        <w:t>22 mars 2020</w:t>
+      </w:r>
+      <w:r>
+        <w:rPr>
+          <w:rFonts w:ascii="Arial" w:hAnsi="Arial" w:cs="Arial"/>
+          <w:sz w:val="22"/>
+          <w:szCs w:val="22"/>
+          <w:lang w:val="fr-CH"/>
+        </w:rPr>
+        <w:fldChar w:fldCharType="end"/>
+      </w:r>
+    </w:p>
+    <w:p>
+      <w:pPr>
         <w:rPr>
           <w:rFonts w:ascii="Courier New" w:hAnsi="Courier New" w:cs="Courier New"/>
           <w:b/>
           <w:sz w:val="20"/>
           <w:szCs w:val="20"/>
-          <w:lang w:val="fr-CH"/>
-        </w:rPr>
-        <w:t>Recommandé</w:t>
-      </w:r>
-    </w:p>
-    <w:p>
-      <w:pPr>
-        <w:pStyle w:val="Adressedudestinataire"/>
-        <w:ind w:left="5760" w:right="-340" w:hanging="373"/>
-        <w:rPr>
-          <w:rFonts w:ascii="Arial" w:hAnsi="Arial" w:cs="Arial"/>
-          <w:b/>
-          <w:sz w:val="22"/>
-          <w:szCs w:val="22"/>
-        </w:rPr>
-      </w:pPr>
-      <w:r>
-        <w:rPr>
-          <w:rFonts w:ascii="Arial" w:hAnsi="Arial" w:cs="Arial"/>
-          <w:b/>
-          <w:sz w:val="22"/>
-          <w:szCs w:val="22"/>
-          <w:lang w:val="fr-CH"/>
-        </w:rPr>
-        <w:t>${nomSociete}</w:t>
-      </w:r>
-      <w:r>
-        <w:rPr>
-          <w:rFonts w:ascii="Arial" w:hAnsi="Arial" w:cs="Arial"/>
-          <w:b/>
-          <w:sz w:val="22"/>
-          <w:szCs w:val="22"/>
+        </w:rPr>
+      </w:pPr>
+    </w:p>
+    <w:p>
+      <w:pPr>
+        <w:pStyle w:val="Adressedelexpditeur"/>
+        <w:rPr>
+          <w:rFonts w:ascii="Arial" w:hAnsi="Arial" w:cs="Arial"/>
+          <w:sz w:val="22"/>
+          <w:szCs w:val="22"/>
+          <w:lang w:val="fr-CH"/>
+        </w:rPr>
+      </w:pPr>
+      <w:r>
+        <w:rPr>
+          <w:rFonts w:ascii="Arial" w:hAnsi="Arial" w:cs="Arial"/>
+          <w:sz w:val="22"/>
+          <w:szCs w:val="22"/>
+          <w:lang w:val="fr-CH"/>
+        </w:rPr>
+        <w:t>${</w:t>
+      </w:r>
+      <w:proofErr w:type="spellStart"/>
+      <w:proofErr w:type="gramStart"/>
+      <w:r>
+        <w:rPr>
+          <w:rFonts w:ascii="Arial" w:hAnsi="Arial" w:cs="Arial"/>
+          <w:sz w:val="22"/>
+          <w:szCs w:val="22"/>
+          <w:lang w:val="fr-CH"/>
+        </w:rPr>
+        <w:t>problematique</w:t>
+      </w:r>
+      <w:proofErr w:type="spellEnd"/>
+      <w:r>
+        <w:rPr>
+          <w:rFonts w:ascii="Arial" w:hAnsi="Arial" w:cs="Arial"/>
+          <w:sz w:val="22"/>
+          <w:szCs w:val="22"/>
+          <w:lang w:val="fr-CH"/>
+        </w:rPr>
+        <w:t>}</w:t>
+      </w:r>
+      <w:r>
+        <w:rPr>
+          <w:rFonts w:ascii="Arial" w:hAnsi="Arial" w:cs="Arial"/>
+          <w:sz w:val="22"/>
+          <w:szCs w:val="22"/>
+          <w:lang w:val="fr-CH"/>
         </w:rPr>
         <w:t xml:space="preserve"> </w:t>
       </w:r>
       <w:r>
         <w:rPr>
-          <w:rFonts w:ascii="Courier New" w:hAnsi="Courier New" w:cs="Courier New"/>
-          <w:b/>
-          <w:sz w:val="20"/>
-          <w:szCs w:val="20"/>
-          <w:lang w:val="fr-CH"/>
-        </w:rPr>
-        <w:t xml:space="preserve"> </w:t>
-      </w:r>
-    </w:p>
-    <w:p>
-      <w:pPr>
-        <w:pStyle w:val="Adressedudestinataire"/>
-        <w:ind w:left="5760" w:hanging="373"/>
-        <w:rPr>
-          <w:rFonts w:ascii="Arial" w:hAnsi="Arial" w:cs="Arial"/>
-          <w:b/>
-          <w:sz w:val="22"/>
-          <w:szCs w:val="22"/>
-        </w:rPr>
-      </w:pPr>
-      <w:r>
-        <w:rPr>
-          <w:rFonts w:ascii="Arial" w:hAnsi="Arial" w:cs="Arial"/>
-          <w:b/>
-          <w:sz w:val="22"/>
-          <w:szCs w:val="22"/>
-          <w:lang w:val="fr-CH"/>
-        </w:rPr>
-        <w:t>${adresseSociete}</w:t>
-      </w:r>
-    </w:p>
-    <w:p>
-      <w:pPr>
-        <w:pStyle w:val="Adressedudestinataire"/>
-        <w:ind w:left="5760" w:hanging="373"/>
-        <w:rPr>
-          <w:rFonts w:ascii="Arial" w:hAnsi="Arial" w:cs="Arial"/>
-          <w:i/>
-          <w:sz w:val="22"/>
-          <w:szCs w:val="22"/>
-        </w:rPr>
-      </w:pPr>
-      <w:r>
-        <w:rPr>
-          <w:rFonts w:ascii="Arial" w:hAnsi="Arial" w:cs="Arial"/>
-          <w:b/>
-          <w:sz w:val="22"/>
-          <w:szCs w:val="22"/>
-          <w:lang w:val="fr-CH"/>
-        </w:rPr>
-        <w:t>${codePostalSociete}</w:t>
-      </w:r>
-      <w:r>
-        <w:rPr>
-          <w:rFonts w:ascii="Arial" w:hAnsi="Arial" w:cs="Arial"/>
-          <w:sz w:val="22"/>
-          <w:szCs w:val="22"/>
-        </w:rPr>
-        <w:t xml:space="preserve"> </w:t>
-      </w:r>
-    </w:p>
-    <w:p>
-      <w:pPr>
-        <w:pStyle w:val="Adressedudestinataire"/>
-        <w:ind w:left="5387"/>
-        <w:rPr>
-          <w:rFonts w:ascii="Courier New" w:hAnsi="Courier New" w:cs="Courier New"/>
-          <w:b/>
-          <w:sz w:val="20"/>
-          <w:szCs w:val="20"/>
-        </w:rPr>
-      </w:pPr>
+          <w:rFonts w:ascii="Arial" w:hAnsi="Arial" w:cs="Arial"/>
+          <w:sz w:val="22"/>
+          <w:szCs w:val="22"/>
+          <w:lang w:val="fr-CH"/>
+        </w:rPr>
+        <w:t xml:space="preserve"> Vol</w:t>
+      </w:r>
+      <w:proofErr w:type="gramEnd"/>
+      <w:r>
+        <w:rPr>
+          <w:rFonts w:ascii="Arial" w:hAnsi="Arial" w:cs="Arial"/>
+          <w:sz w:val="22"/>
+          <w:szCs w:val="22"/>
+          <w:lang w:val="fr-CH"/>
+        </w:rPr>
+        <w:t xml:space="preserve"> n° :</w:t>
+      </w:r>
+      <w:r>
+        <w:rPr>
+          <w:rFonts w:ascii="Arial" w:hAnsi="Arial" w:cs="Arial"/>
+          <w:sz w:val="22"/>
+          <w:szCs w:val="22"/>
+          <w:lang w:val="fr-CH"/>
+        </w:rPr>
+        <w:t>${</w:t>
+      </w:r>
+      <w:proofErr w:type="spellStart"/>
+      <w:r>
+        <w:rPr>
+          <w:rFonts w:ascii="Arial" w:hAnsi="Arial" w:cs="Arial"/>
+          <w:sz w:val="22"/>
+          <w:szCs w:val="22"/>
+          <w:lang w:val="fr-CH"/>
+        </w:rPr>
+        <w:t>nrVole</w:t>
+      </w:r>
+      <w:proofErr w:type="spellEnd"/>
+      <w:r>
+        <w:rPr>
+          <w:rFonts w:ascii="Arial" w:hAnsi="Arial" w:cs="Arial"/>
+          <w:sz w:val="22"/>
+          <w:szCs w:val="22"/>
+          <w:lang w:val="fr-CH"/>
+        </w:rPr>
+        <w:t>}</w:t>
+      </w:r>
     </w:p>
     <w:p>
       <w:pPr>
@@ -206,315 +495,368 @@
           <w:rFonts w:ascii="Courier New" w:hAnsi="Courier New" w:cs="Courier New"/>
           <w:sz w:val="20"/>
           <w:szCs w:val="20"/>
+          <w:lang w:val="fr-CH"/>
         </w:rPr>
       </w:pPr>
     </w:p>
     <w:p>
       <w:pPr>
         <w:pStyle w:val="Adressedudestinataire"/>
-        <w:ind w:left="5760" w:hanging="373"/>
-        <w:rPr>
-          <w:rFonts w:ascii="Courier New" w:hAnsi="Courier New" w:cs="Courier New"/>
-          <w:sz w:val="20"/>
-          <w:szCs w:val="20"/>
-        </w:rPr>
-      </w:pPr>
-      <w:r>
-        <w:rPr>
-          <w:rFonts w:ascii="Arial" w:hAnsi="Arial" w:cs="Arial"/>
-          <w:sz w:val="22"/>
-          <w:szCs w:val="22"/>
-          <w:lang w:val="fr-CH"/>
-        </w:rPr>
-        <w:t xml:space="preserve">${lieu}, </w:t>
-      </w:r>
-      <w:r>
-        <w:rPr>
-          <w:rFonts w:ascii="Courier New" w:hAnsi="Courier New" w:cs="Courier New"/>
-          <w:sz w:val="20"/>
-          <w:szCs w:val="20"/>
-          <w:lang w:val="fr-CH"/>
-        </w:rPr>
-        <w:t xml:space="preserve">le </w:t>
-      </w:r>
-      <w:r>
-        <w:rPr>
-          <w:rFonts w:ascii="Courier New" w:hAnsi="Courier New" w:cs="Courier New"/>
-          <w:sz w:val="20"/>
-          <w:szCs w:val="20"/>
-        </w:rPr>
-        <w:fldChar w:fldCharType="begin"/>
-      </w:r>
-      <w:r>
-        <w:rPr>
-          <w:rFonts w:ascii="Courier New" w:hAnsi="Courier New" w:cs="Courier New"/>
-          <w:sz w:val="20"/>
-          <w:szCs w:val="20"/>
-        </w:rPr>
-        <w:instrText xml:space="preserve"> DATE  \@ "d MMMM yyyy" </w:instrText>
-      </w:r>
-      <w:r>
-        <w:rPr>
-          <w:rFonts w:ascii="Courier New" w:hAnsi="Courier New" w:cs="Courier New"/>
-          <w:sz w:val="20"/>
-          <w:szCs w:val="20"/>
-        </w:rPr>
-        <w:fldChar w:fldCharType="separate"/>
-      </w:r>
-      <w:r>
-        <w:rPr>
-          <w:rFonts w:ascii="Courier New" w:hAnsi="Courier New" w:cs="Courier New"/>
-          <w:noProof/>
-          <w:sz w:val="20"/>
-          <w:szCs w:val="20"/>
-        </w:rPr>
-        <w:t>18 mars 2020</w:t>
-      </w:r>
-      <w:r>
-        <w:rPr>
-          <w:rFonts w:ascii="Courier New" w:hAnsi="Courier New" w:cs="Courier New"/>
-          <w:sz w:val="20"/>
-          <w:szCs w:val="20"/>
-        </w:rPr>
-        <w:fldChar w:fldCharType="end"/>
-      </w:r>
-    </w:p>
-    <w:p>
-      <w:pPr>
-        <w:rPr>
-          <w:rFonts w:ascii="Courier New" w:hAnsi="Courier New" w:cs="Courier New"/>
-          <w:b/>
-          <w:sz w:val="20"/>
-          <w:szCs w:val="20"/>
-        </w:rPr>
-      </w:pPr>
-    </w:p>
-    <w:p>
-      <w:pPr>
-        <w:rPr>
-          <w:rFonts w:ascii="Courier New" w:hAnsi="Courier New" w:cs="Courier New"/>
-          <w:sz w:val="20"/>
-          <w:szCs w:val="20"/>
-        </w:rPr>
-      </w:pPr>
-      <w:r>
-        <w:rPr>
-          <w:rFonts w:ascii="Courier New" w:hAnsi="Courier New" w:cs="Courier New"/>
-          <w:b/>
-          <w:sz w:val="20"/>
-          <w:szCs w:val="20"/>
-        </w:rPr>
-        <w:t xml:space="preserve">XX (= l’une des 4 problématique)  + </w:t>
-      </w:r>
-      <w:r>
-        <w:rPr>
-          <w:rFonts w:ascii="Courier New" w:hAnsi="Courier New" w:cs="Courier New"/>
-          <w:sz w:val="20"/>
-          <w:szCs w:val="20"/>
-        </w:rPr>
-        <w:t>${nrVole}</w:t>
-      </w:r>
-    </w:p>
-    <w:p>
-      <w:pPr>
-        <w:pStyle w:val="Adressedudestinataire"/>
-        <w:rPr>
-          <w:rFonts w:ascii="Courier New" w:hAnsi="Courier New" w:cs="Courier New"/>
-          <w:sz w:val="20"/>
-          <w:szCs w:val="20"/>
-          <w:lang w:val="fr-CH"/>
-        </w:rPr>
-      </w:pPr>
-    </w:p>
-    <w:p>
-      <w:pPr>
-        <w:rPr>
-          <w:rFonts w:ascii="Courier New" w:hAnsi="Courier New" w:cs="Courier New"/>
-          <w:sz w:val="20"/>
-          <w:szCs w:val="20"/>
-        </w:rPr>
-      </w:pPr>
-      <w:r>
-        <w:rPr>
-          <w:rFonts w:ascii="Courier New" w:hAnsi="Courier New" w:cs="Courier New"/>
-          <w:sz w:val="20"/>
-          <w:szCs w:val="20"/>
+        <w:jc w:val="both"/>
+        <w:rPr>
+          <w:rFonts w:ascii="Arial" w:hAnsi="Arial" w:cs="Arial"/>
+          <w:sz w:val="22"/>
+          <w:szCs w:val="22"/>
+        </w:rPr>
+      </w:pPr>
+      <w:r>
+        <w:rPr>
+          <w:rFonts w:ascii="Arial" w:hAnsi="Arial" w:cs="Arial"/>
+          <w:sz w:val="22"/>
+          <w:szCs w:val="22"/>
         </w:rPr>
         <w:t>Madame, Monsieur,</w:t>
-      </w:r>
-    </w:p>
-    <w:p>
-      <w:pPr>
-        <w:pStyle w:val="StandardWeb"/>
-        <w:jc w:val="both"/>
-        <w:rPr>
-          <w:rFonts w:ascii="Courier New" w:hAnsi="Courier New" w:cs="Courier New"/>
-          <w:sz w:val="20"/>
-          <w:szCs w:val="20"/>
-        </w:rPr>
-      </w:pPr>
-      <w:r>
-        <w:rPr>
-          <w:rFonts w:ascii="Courier New" w:hAnsi="Courier New" w:cs="Courier New"/>
-          <w:sz w:val="20"/>
-          <w:szCs w:val="20"/>
-        </w:rPr>
-        <w:t xml:space="preserve">J’ai acheté en date du </w:t>
-      </w:r>
-      <w:r>
-        <w:rPr>
-          <w:rFonts w:ascii="Courier New" w:hAnsi="Courier New" w:cs="Courier New"/>
-          <w:sz w:val="20"/>
-          <w:szCs w:val="20"/>
-          <w:lang w:val="fr-CH"/>
-        </w:rPr>
-        <w:t>${dateAchat}</w:t>
-      </w:r>
-      <w:r>
-        <w:rPr>
-          <w:rFonts w:ascii="Courier New" w:hAnsi="Courier New" w:cs="Courier New"/>
-          <w:sz w:val="20"/>
-          <w:szCs w:val="20"/>
-        </w:rPr>
-        <w:t xml:space="preserve"> un vol auprès de votre compagnie à destination de  </w:t>
-      </w:r>
-      <w:r>
-        <w:rPr>
-          <w:rFonts w:ascii="Courier New" w:hAnsi="Courier New" w:cs="Courier New"/>
-          <w:sz w:val="20"/>
-          <w:szCs w:val="20"/>
-          <w:lang w:val="fr-CH"/>
-        </w:rPr>
-        <w:t>${villeDestination}</w:t>
-      </w:r>
-      <w:r>
-        <w:rPr>
-          <w:rFonts w:ascii="Courier New" w:hAnsi="Courier New" w:cs="Courier New"/>
-          <w:sz w:val="20"/>
-          <w:szCs w:val="20"/>
-        </w:rPr>
-        <w:t xml:space="preserve"> sous la référence </w:t>
-      </w:r>
-      <w:r>
-        <w:rPr>
-          <w:rFonts w:ascii="Courier New" w:hAnsi="Courier New" w:cs="Courier New"/>
-          <w:sz w:val="20"/>
-          <w:szCs w:val="20"/>
-        </w:rPr>
-        <w:t>${nrVole}</w:t>
-      </w:r>
-      <w:r>
-        <w:rPr>
-          <w:rFonts w:ascii="Courier New" w:hAnsi="Courier New" w:cs="Courier New"/>
-          <w:sz w:val="20"/>
-          <w:szCs w:val="20"/>
-        </w:rPr>
-        <w:t>.</w:t>
-      </w:r>
-    </w:p>
-    <w:p>
-      <w:pPr>
-        <w:pStyle w:val="StandardWeb"/>
-        <w:jc w:val="both"/>
-        <w:rPr>
-          <w:rFonts w:ascii="Courier New" w:hAnsi="Courier New" w:cs="Courier New"/>
-          <w:i/>
-          <w:iCs/>
-          <w:sz w:val="20"/>
-          <w:szCs w:val="20"/>
-        </w:rPr>
-      </w:pPr>
-      <w:r>
-        <w:rPr>
-          <w:rFonts w:ascii="Courier New" w:hAnsi="Courier New" w:cs="Courier New"/>
-          <w:i/>
-          <w:iCs/>
-          <w:sz w:val="20"/>
-          <w:szCs w:val="20"/>
-        </w:rPr>
-        <w:t>Paragraphe(s) conditionnel(s)</w:t>
-      </w:r>
-    </w:p>
-    <w:p>
-      <w:pPr>
-        <w:pStyle w:val="StandardWeb"/>
-        <w:rPr>
-          <w:rFonts w:ascii="Courier New" w:eastAsiaTheme="minorHAnsi" w:hAnsi="Courier New" w:cs="Courier New"/>
-          <w:sz w:val="20"/>
-          <w:szCs w:val="20"/>
-          <w:lang w:val="fr-CH" w:eastAsia="en-US"/>
-        </w:rPr>
-      </w:pPr>
-      <w:r>
-        <w:rPr>
-          <w:rFonts w:ascii="Courier New" w:hAnsi="Courier New" w:cs="Courier New"/>
-          <w:sz w:val="20"/>
-          <w:szCs w:val="20"/>
-        </w:rPr>
-        <w:t xml:space="preserve">Compte tenu de ce qui précède, je vous invite dès lors à m’indemniser du montant de </w:t>
-      </w:r>
-      <w:r>
-        <w:rPr>
-          <w:rFonts w:ascii="Courier New" w:eastAsiaTheme="minorHAnsi" w:hAnsi="Courier New" w:cs="Courier New"/>
-          <w:sz w:val="20"/>
-          <w:szCs w:val="20"/>
-          <w:lang w:val="fr-CH" w:eastAsia="en-US"/>
-        </w:rPr>
-        <w:t>${chiffrePerte}</w:t>
-      </w:r>
-      <w:r>
-        <w:rPr>
-          <w:rFonts w:ascii="Courier New" w:eastAsiaTheme="minorHAnsi" w:hAnsi="Courier New" w:cs="Courier New"/>
-          <w:sz w:val="20"/>
-          <w:szCs w:val="20"/>
-          <w:lang w:val="fr-CH" w:eastAsia="en-US"/>
-        </w:rPr>
-        <w:t xml:space="preserve"> somme que je vous invite à me verser sur mon compte </w:t>
-      </w:r>
-      <w:r>
-        <w:rPr>
-          <w:rFonts w:ascii="Courier New" w:eastAsiaTheme="minorHAnsi" w:hAnsi="Courier New" w:cs="Courier New"/>
-          <w:sz w:val="20"/>
-          <w:szCs w:val="20"/>
-          <w:lang w:val="fr-CH" w:eastAsia="en-US"/>
-        </w:rPr>
-        <w:t>${IBAN}.</w:t>
       </w:r>
       <w:bookmarkStart w:id="0" w:name="_GoBack"/>
       <w:bookmarkEnd w:id="0"/>
     </w:p>
     <w:p>
       <w:pPr>
-        <w:pStyle w:val="StandardWeb"/>
+        <w:pStyle w:val="Adressedudestinataire"/>
         <w:jc w:val="both"/>
         <w:rPr>
-          <w:rFonts w:ascii="Courier New" w:hAnsi="Courier New" w:cs="Courier New"/>
-          <w:sz w:val="20"/>
-          <w:szCs w:val="20"/>
-        </w:rPr>
-      </w:pPr>
-      <w:r>
-        <w:rPr>
-          <w:rFonts w:ascii="Courier New" w:hAnsi="Courier New" w:cs="Courier New"/>
-          <w:sz w:val="20"/>
-          <w:szCs w:val="20"/>
+          <w:rFonts w:ascii="Arial" w:hAnsi="Arial" w:cs="Arial"/>
+          <w:sz w:val="22"/>
+          <w:szCs w:val="22"/>
+        </w:rPr>
+      </w:pPr>
+    </w:p>
+    <w:p>
+      <w:pPr>
+        <w:pStyle w:val="Adressedudestinataire"/>
+        <w:jc w:val="both"/>
+        <w:rPr>
+          <w:rFonts w:ascii="Arial" w:hAnsi="Arial" w:cs="Arial"/>
+          <w:sz w:val="22"/>
+          <w:szCs w:val="22"/>
+        </w:rPr>
+      </w:pPr>
+      <w:r>
+        <w:rPr>
+          <w:rFonts w:ascii="Arial" w:hAnsi="Arial" w:cs="Arial"/>
+          <w:sz w:val="22"/>
+          <w:szCs w:val="22"/>
+        </w:rPr>
+        <w:t xml:space="preserve">J’ai acheté en date du </w:t>
+      </w:r>
+      <w:r>
+        <w:rPr>
+          <w:rFonts w:ascii="Arial" w:hAnsi="Arial" w:cs="Arial"/>
+          <w:sz w:val="22"/>
+          <w:szCs w:val="22"/>
+        </w:rPr>
+        <w:t>${</w:t>
+      </w:r>
+      <w:proofErr w:type="spellStart"/>
+      <w:r>
+        <w:rPr>
+          <w:rFonts w:ascii="Arial" w:hAnsi="Arial" w:cs="Arial"/>
+          <w:sz w:val="22"/>
+          <w:szCs w:val="22"/>
+        </w:rPr>
+        <w:t>dateAchat</w:t>
+      </w:r>
+      <w:proofErr w:type="spellEnd"/>
+      <w:r>
+        <w:rPr>
+          <w:rFonts w:ascii="Arial" w:hAnsi="Arial" w:cs="Arial"/>
+          <w:sz w:val="22"/>
+          <w:szCs w:val="22"/>
+        </w:rPr>
+        <w:t>}</w:t>
+      </w:r>
+      <w:r>
+        <w:rPr>
+          <w:rFonts w:ascii="Arial" w:hAnsi="Arial" w:cs="Arial"/>
+          <w:sz w:val="22"/>
+          <w:szCs w:val="22"/>
+        </w:rPr>
+        <w:t xml:space="preserve"> un vol auprès de votre compagnie à destination </w:t>
+      </w:r>
+      <w:proofErr w:type="gramStart"/>
+      <w:r>
+        <w:rPr>
+          <w:rFonts w:ascii="Arial" w:hAnsi="Arial" w:cs="Arial"/>
+          <w:sz w:val="22"/>
+          <w:szCs w:val="22"/>
+        </w:rPr>
+        <w:t xml:space="preserve">de  </w:t>
+      </w:r>
+      <w:r>
+        <w:rPr>
+          <w:rFonts w:ascii="Arial" w:hAnsi="Arial" w:cs="Arial"/>
+          <w:sz w:val="22"/>
+          <w:szCs w:val="22"/>
+        </w:rPr>
+        <w:t>$</w:t>
+      </w:r>
+      <w:proofErr w:type="gramEnd"/>
+      <w:r>
+        <w:rPr>
+          <w:rFonts w:ascii="Arial" w:hAnsi="Arial" w:cs="Arial"/>
+          <w:sz w:val="22"/>
+          <w:szCs w:val="22"/>
+        </w:rPr>
+        <w:t>{</w:t>
+      </w:r>
+      <w:proofErr w:type="spellStart"/>
+      <w:r>
+        <w:rPr>
+          <w:rFonts w:ascii="Arial" w:hAnsi="Arial" w:cs="Arial"/>
+          <w:sz w:val="22"/>
+          <w:szCs w:val="22"/>
+        </w:rPr>
+        <w:t>villeDestination</w:t>
+      </w:r>
+      <w:proofErr w:type="spellEnd"/>
+      <w:r>
+        <w:rPr>
+          <w:rFonts w:ascii="Arial" w:hAnsi="Arial" w:cs="Arial"/>
+          <w:sz w:val="22"/>
+          <w:szCs w:val="22"/>
+        </w:rPr>
+        <w:t>}</w:t>
+      </w:r>
+      <w:r>
+        <w:rPr>
+          <w:rFonts w:ascii="Arial" w:hAnsi="Arial" w:cs="Arial"/>
+          <w:sz w:val="22"/>
+          <w:szCs w:val="22"/>
+        </w:rPr>
+        <w:t xml:space="preserve"> sous la référence </w:t>
+      </w:r>
+      <w:r>
+        <w:rPr>
+          <w:rFonts w:ascii="Arial" w:hAnsi="Arial" w:cs="Arial"/>
+          <w:sz w:val="22"/>
+          <w:szCs w:val="22"/>
+        </w:rPr>
+        <w:t>${</w:t>
+      </w:r>
+      <w:proofErr w:type="spellStart"/>
+      <w:r>
+        <w:rPr>
+          <w:rFonts w:ascii="Arial" w:hAnsi="Arial" w:cs="Arial"/>
+          <w:sz w:val="22"/>
+          <w:szCs w:val="22"/>
+        </w:rPr>
+        <w:t>nrVole</w:t>
+      </w:r>
+      <w:proofErr w:type="spellEnd"/>
+      <w:r>
+        <w:rPr>
+          <w:rFonts w:ascii="Arial" w:hAnsi="Arial" w:cs="Arial"/>
+          <w:sz w:val="22"/>
+          <w:szCs w:val="22"/>
+        </w:rPr>
+        <w:t>}</w:t>
+      </w:r>
+      <w:r>
+        <w:rPr>
+          <w:rFonts w:ascii="Arial" w:hAnsi="Arial" w:cs="Arial"/>
+          <w:sz w:val="22"/>
+          <w:szCs w:val="22"/>
+        </w:rPr>
+        <w:t>.</w:t>
+      </w:r>
+    </w:p>
+    <w:p>
+      <w:pPr>
+        <w:pStyle w:val="Adressedudestinataire"/>
+        <w:jc w:val="both"/>
+        <w:rPr>
+          <w:rFonts w:ascii="Arial" w:hAnsi="Arial" w:cs="Arial"/>
+          <w:sz w:val="22"/>
+          <w:szCs w:val="22"/>
+        </w:rPr>
+      </w:pPr>
+    </w:p>
+    <w:p>
+      <w:pPr>
+        <w:pStyle w:val="Adressedelexpditeur"/>
+        <w:rPr>
+          <w:rFonts w:ascii="Arial" w:hAnsi="Arial" w:cs="Arial"/>
+          <w:sz w:val="22"/>
+          <w:szCs w:val="22"/>
+          <w:lang w:val="fr-CH"/>
+        </w:rPr>
+      </w:pPr>
+      <w:r>
+        <w:rPr>
+          <w:rFonts w:ascii="Arial" w:hAnsi="Arial" w:cs="Arial"/>
+          <w:sz w:val="22"/>
+          <w:szCs w:val="22"/>
+          <w:lang w:val="fr-CH"/>
+        </w:rPr>
+        <w:t>${</w:t>
+      </w:r>
+      <w:proofErr w:type="spellStart"/>
+      <w:r>
+        <w:rPr>
+          <w:rFonts w:ascii="Arial" w:hAnsi="Arial" w:cs="Arial"/>
+          <w:sz w:val="22"/>
+          <w:szCs w:val="22"/>
+          <w:lang w:val="fr-CH"/>
+        </w:rPr>
+        <w:t>paragraphe_conditionnel</w:t>
+      </w:r>
+      <w:proofErr w:type="spellEnd"/>
+      <w:r>
+        <w:rPr>
+          <w:rFonts w:ascii="Arial" w:hAnsi="Arial" w:cs="Arial"/>
+          <w:sz w:val="22"/>
+          <w:szCs w:val="22"/>
+          <w:lang w:val="fr-CH"/>
+        </w:rPr>
+        <w:t>}</w:t>
+      </w:r>
+    </w:p>
+    <w:p>
+      <w:pPr>
+        <w:pStyle w:val="Adressedelexpditeur"/>
+        <w:rPr>
+          <w:rFonts w:ascii="Arial" w:hAnsi="Arial" w:cs="Arial"/>
+          <w:sz w:val="22"/>
+          <w:szCs w:val="22"/>
+          <w:lang w:val="fr-CH"/>
+        </w:rPr>
+      </w:pPr>
+    </w:p>
+    <w:p>
+      <w:pPr>
+        <w:pStyle w:val="Adressedelexpditeur"/>
+        <w:rPr>
+          <w:rFonts w:ascii="Arial" w:hAnsi="Arial" w:cs="Arial"/>
+          <w:sz w:val="22"/>
+          <w:szCs w:val="22"/>
+          <w:lang w:val="fr-CH"/>
+        </w:rPr>
+      </w:pPr>
+      <w:r>
+        <w:rPr>
+          <w:rFonts w:ascii="Arial" w:hAnsi="Arial" w:cs="Arial"/>
+          <w:sz w:val="22"/>
+          <w:szCs w:val="22"/>
+          <w:lang w:val="fr-CH"/>
+        </w:rPr>
+        <w:t xml:space="preserve">Compte tenu de ce qui précède, je vous invite dès lors à m’indemniser du montant de </w:t>
+      </w:r>
+      <w:r>
+        <w:rPr>
+          <w:rFonts w:ascii="Arial" w:hAnsi="Arial" w:cs="Arial"/>
+          <w:sz w:val="22"/>
+          <w:szCs w:val="22"/>
+          <w:lang w:val="fr-CH"/>
+        </w:rPr>
+        <w:t>${</w:t>
+      </w:r>
+      <w:proofErr w:type="spellStart"/>
+      <w:r>
+        <w:rPr>
+          <w:rFonts w:ascii="Arial" w:hAnsi="Arial" w:cs="Arial"/>
+          <w:sz w:val="22"/>
+          <w:szCs w:val="22"/>
+          <w:lang w:val="fr-CH"/>
+        </w:rPr>
+        <w:t>chiffrePerte</w:t>
+      </w:r>
+      <w:proofErr w:type="spellEnd"/>
+      <w:r>
+        <w:rPr>
+          <w:rFonts w:ascii="Arial" w:hAnsi="Arial" w:cs="Arial"/>
+          <w:sz w:val="22"/>
+          <w:szCs w:val="22"/>
+          <w:lang w:val="fr-CH"/>
+        </w:rPr>
+        <w:t>}</w:t>
+      </w:r>
+      <w:r>
+        <w:rPr>
+          <w:rFonts w:ascii="Arial" w:hAnsi="Arial" w:cs="Arial"/>
+          <w:sz w:val="22"/>
+          <w:szCs w:val="22"/>
+          <w:lang w:val="fr-CH"/>
+        </w:rPr>
+        <w:t xml:space="preserve"> somme que je vous invite à me verser sur mon compte </w:t>
+      </w:r>
+      <w:r>
+        <w:rPr>
+          <w:rFonts w:ascii="Arial" w:hAnsi="Arial" w:cs="Arial"/>
+          <w:sz w:val="22"/>
+          <w:szCs w:val="22"/>
+          <w:lang w:val="fr-CH"/>
+        </w:rPr>
+        <w:t>${IBAN}.</w:t>
+      </w:r>
+    </w:p>
+    <w:p>
+      <w:pPr>
+        <w:pStyle w:val="Adressedelexpditeur"/>
+        <w:rPr>
+          <w:rFonts w:ascii="Arial" w:hAnsi="Arial" w:cs="Arial"/>
+          <w:sz w:val="22"/>
+          <w:szCs w:val="22"/>
+          <w:lang w:val="fr-CH"/>
+        </w:rPr>
+      </w:pPr>
+    </w:p>
+    <w:p>
+      <w:pPr>
+        <w:pStyle w:val="Adressedelexpditeur"/>
+        <w:rPr>
+          <w:rFonts w:ascii="Arial" w:hAnsi="Arial" w:cs="Arial"/>
+          <w:sz w:val="22"/>
+          <w:szCs w:val="22"/>
+          <w:lang w:val="fr-CH"/>
+        </w:rPr>
+      </w:pPr>
+      <w:r>
+        <w:rPr>
+          <w:rFonts w:ascii="Arial" w:hAnsi="Arial" w:cs="Arial"/>
+          <w:sz w:val="22"/>
+          <w:szCs w:val="22"/>
+          <w:lang w:val="fr-CH"/>
         </w:rPr>
         <w:t>En vous priant de bien vouloir donner suite à la présente, je vous prie d'agréer, Madame, Monsieur, mes salutations distinguées.</w:t>
       </w:r>
     </w:p>
     <w:p>
       <w:pPr>
-        <w:rPr>
-          <w:rFonts w:ascii="Courier New" w:hAnsi="Courier New" w:cs="Courier New"/>
-          <w:sz w:val="20"/>
-          <w:szCs w:val="20"/>
-        </w:rPr>
-      </w:pPr>
-      <w:r>
-        <w:rPr>
-          <w:rFonts w:ascii="Courier New" w:hAnsi="Courier New" w:cs="Courier New"/>
-          <w:sz w:val="20"/>
-          <w:szCs w:val="20"/>
+        <w:pStyle w:val="Adressedelexpditeur"/>
+        <w:rPr>
+          <w:rFonts w:ascii="Arial" w:hAnsi="Arial" w:cs="Arial"/>
+          <w:sz w:val="22"/>
+          <w:szCs w:val="22"/>
+          <w:lang w:val="fr-CH"/>
+        </w:rPr>
+      </w:pPr>
+    </w:p>
+    <w:p>
+      <w:pPr>
+        <w:pStyle w:val="Adressedelexpditeur"/>
+        <w:rPr>
+          <w:rFonts w:ascii="Arial" w:hAnsi="Arial" w:cs="Arial"/>
+          <w:sz w:val="22"/>
+          <w:szCs w:val="22"/>
+          <w:lang w:val="fr-CH"/>
+        </w:rPr>
+      </w:pPr>
+      <w:r>
+        <w:rPr>
+          <w:rFonts w:ascii="Arial" w:hAnsi="Arial" w:cs="Arial"/>
+          <w:sz w:val="22"/>
+          <w:szCs w:val="22"/>
+          <w:lang w:val="fr-CH"/>
         </w:rPr>
         <w:t>Signature</w:t>
       </w:r>
@@ -530,17 +872,20 @@
     </w:p>
     <w:p>
       <w:pPr>
-        <w:rPr>
-          <w:rFonts w:ascii="Courier New" w:hAnsi="Courier New" w:cs="Courier New"/>
-          <w:sz w:val="20"/>
-          <w:szCs w:val="20"/>
-        </w:rPr>
-      </w:pPr>
-      <w:r>
-        <w:rPr>
-          <w:rFonts w:ascii="Courier New" w:hAnsi="Courier New" w:cs="Courier New"/>
-          <w:sz w:val="20"/>
-          <w:szCs w:val="20"/>
+        <w:pStyle w:val="Adressedelexpditeur"/>
+        <w:rPr>
+          <w:rFonts w:ascii="Arial" w:hAnsi="Arial" w:cs="Arial"/>
+          <w:sz w:val="22"/>
+          <w:szCs w:val="22"/>
+          <w:lang w:val="fr-CH"/>
+        </w:rPr>
+      </w:pPr>
+      <w:r>
+        <w:rPr>
+          <w:rFonts w:ascii="Arial" w:hAnsi="Arial" w:cs="Arial"/>
+          <w:sz w:val="22"/>
+          <w:szCs w:val="22"/>
+          <w:lang w:val="fr-CH"/>
         </w:rPr>
         <w:t>Annexes : preuves/justificatifs</w:t>
       </w:r>
@@ -573,7 +918,7 @@
       </w:pPr>
     </w:pPrDefault>
   </w:docDefaults>
-  <w:latentStyles w:defLockedState="0" w:defUIPriority="99" w:defSemiHidden="0" w:defUnhideWhenUsed="0" w:defQFormat="0" w:count="376">
+  <w:latentStyles w:defLockedState="0" w:defUIPriority="99" w:defSemiHidden="0" w:defUnhideWhenUsed="0" w:defQFormat="0" w:count="377">
     <w:lsdException w:name="Normal" w:uiPriority="0" w:qFormat="1"/>
     <w:lsdException w:name="heading 1" w:uiPriority="9" w:qFormat="1"/>
     <w:lsdException w:name="heading 2" w:semiHidden="1" w:uiPriority="9" w:unhideWhenUsed="1" w:qFormat="1"/>
@@ -950,8 +1295,9 @@
     <w:lsdException w:name="Hashtag" w:semiHidden="1" w:unhideWhenUsed="1"/>
     <w:lsdException w:name="Unresolved Mention" w:semiHidden="1" w:unhideWhenUsed="1"/>
     <w:lsdException w:name="Smart Link" w:semiHidden="1" w:unhideWhenUsed="1"/>
+    <w:lsdException w:name="Smart Link Error" w:semiHidden="1" w:unhideWhenUsed="1"/>
   </w:latentStyles>
-  <w:style w:type="paragraph" w:default="1" w:styleId="Standard">
+  <w:style w:type="paragraph" w:default="1" w:styleId="Normal">
     <w:name w:val="Normal"/>
     <w:qFormat/>
     <w:rsid w:val="006716BC"/>
@@ -962,13 +1308,13 @@
       <w:lang w:val="fr-CH"/>
     </w:rPr>
   </w:style>
-  <w:style w:type="character" w:default="1" w:styleId="Absatz-Standardschriftart">
+  <w:style w:type="character" w:default="1" w:styleId="Policepardfaut">
     <w:name w:val="Default Paragraph Font"/>
     <w:uiPriority w:val="1"/>
     <w:semiHidden/>
     <w:unhideWhenUsed/>
   </w:style>
-  <w:style w:type="table" w:default="1" w:styleId="NormaleTabelle">
+  <w:style w:type="table" w:default="1" w:styleId="TableauNormal">
     <w:name w:val="Normal Table"/>
     <w:uiPriority w:val="99"/>
     <w:semiHidden/>
@@ -983,15 +1329,15 @@
       </w:tblCellMar>
     </w:tblPr>
   </w:style>
-  <w:style w:type="numbering" w:default="1" w:styleId="KeineListe">
+  <w:style w:type="numbering" w:default="1" w:styleId="Aucuneliste">
     <w:name w:val="No List"/>
     <w:uiPriority w:val="99"/>
     <w:semiHidden/>
     <w:unhideWhenUsed/>
   </w:style>
-  <w:style w:type="paragraph" w:styleId="StandardWeb">
+  <w:style w:type="paragraph" w:styleId="NormalWeb">
     <w:name w:val="Normal (Web)"/>
-    <w:basedOn w:val="Standard"/>
+    <w:basedOn w:val="Normal"/>
     <w:uiPriority w:val="99"/>
     <w:semiHidden/>
     <w:unhideWhenUsed/>
@@ -1008,7 +1354,7 @@
   </w:style>
   <w:style w:type="paragraph" w:customStyle="1" w:styleId="Adressedelexpditeur">
     <w:name w:val="Adresse de l'expéditeur"/>
-    <w:basedOn w:val="Standard"/>
+    <w:basedOn w:val="Normal"/>
     <w:rsid w:val="006716BC"/>
     <w:pPr>
       <w:spacing w:after="0" w:line="240" w:lineRule="auto"/>
@@ -1022,7 +1368,7 @@
   </w:style>
   <w:style w:type="paragraph" w:customStyle="1" w:styleId="Adressedudestinataire">
     <w:name w:val="Adresse du destinataire"/>
-    <w:basedOn w:val="Standard"/>
+    <w:basedOn w:val="Normal"/>
     <w:rsid w:val="006716BC"/>
     <w:pPr>
       <w:spacing w:after="0" w:line="240" w:lineRule="auto"/>

</xml_diff>

<commit_message>
Finition template et logique
</commit_message>
<xml_diff>
--- a/Template/Aviation.docx
+++ b/Template/Aviation.docx
@@ -18,27 +18,7 @@
           <w:szCs w:val="22"/>
           <w:lang w:val="fr-CH"/>
         </w:rPr>
-        <w:t>${nom} ${</w:t>
-      </w:r>
-      <w:proofErr w:type="spellStart"/>
-      <w:r>
-        <w:rPr>
-          <w:rFonts w:ascii="Arial" w:hAnsi="Arial" w:cs="Arial"/>
-          <w:sz w:val="22"/>
-          <w:szCs w:val="22"/>
-          <w:lang w:val="fr-CH"/>
-        </w:rPr>
-        <w:t>prenom</w:t>
-      </w:r>
-      <w:proofErr w:type="spellEnd"/>
-      <w:r>
-        <w:rPr>
-          <w:rFonts w:ascii="Arial" w:hAnsi="Arial" w:cs="Arial"/>
-          <w:sz w:val="22"/>
-          <w:szCs w:val="22"/>
-          <w:lang w:val="fr-CH"/>
-        </w:rPr>
-        <w:t>}</w:t>
+        <w:t>${nom} ${prenom}</w:t>
       </w:r>
     </w:p>
     <w:p>
@@ -59,27 +39,7 @@
           <w:szCs w:val="22"/>
           <w:lang w:val="fr-CH"/>
         </w:rPr>
-        <w:t>${rue} ${</w:t>
-      </w:r>
-      <w:proofErr w:type="spellStart"/>
-      <w:r>
-        <w:rPr>
-          <w:rFonts w:ascii="Arial" w:hAnsi="Arial" w:cs="Arial"/>
-          <w:sz w:val="22"/>
-          <w:szCs w:val="22"/>
-          <w:lang w:val="fr-CH"/>
-        </w:rPr>
-        <w:t>numero</w:t>
-      </w:r>
-      <w:proofErr w:type="spellEnd"/>
-      <w:r>
-        <w:rPr>
-          <w:rFonts w:ascii="Arial" w:hAnsi="Arial" w:cs="Arial"/>
-          <w:sz w:val="22"/>
-          <w:szCs w:val="22"/>
-          <w:lang w:val="fr-CH"/>
-        </w:rPr>
-        <w:t>}</w:t>
+        <w:t>${rue} ${numero}</w:t>
       </w:r>
     </w:p>
     <w:p>
@@ -98,25 +58,7 @@
           <w:sz w:val="22"/>
           <w:szCs w:val="22"/>
         </w:rPr>
-        <w:t>${</w:t>
-      </w:r>
-      <w:proofErr w:type="spellStart"/>
-      <w:r>
-        <w:rPr>
-          <w:rFonts w:ascii="Arial" w:hAnsi="Arial" w:cs="Arial"/>
-          <w:sz w:val="22"/>
-          <w:szCs w:val="22"/>
-        </w:rPr>
-        <w:t>codepostal</w:t>
-      </w:r>
-      <w:proofErr w:type="spellEnd"/>
-      <w:r>
-        <w:rPr>
-          <w:rFonts w:ascii="Arial" w:hAnsi="Arial" w:cs="Arial"/>
-          <w:sz w:val="22"/>
-          <w:szCs w:val="22"/>
-        </w:rPr>
-        <w:t>}</w:t>
+        <w:t>${codepostal}</w:t>
       </w:r>
     </w:p>
     <w:p>
@@ -168,27 +110,7 @@
           <w:szCs w:val="22"/>
           <w:lang w:val="fr-CH"/>
         </w:rPr>
-        <w:t>${</w:t>
-      </w:r>
-      <w:proofErr w:type="spellStart"/>
-      <w:r>
-        <w:rPr>
-          <w:rFonts w:ascii="Arial" w:hAnsi="Arial" w:cs="Arial"/>
-          <w:sz w:val="22"/>
-          <w:szCs w:val="22"/>
-          <w:lang w:val="fr-CH"/>
-        </w:rPr>
-        <w:t>nomSociete</w:t>
-      </w:r>
-      <w:proofErr w:type="spellEnd"/>
-      <w:r>
-        <w:rPr>
-          <w:rFonts w:ascii="Arial" w:hAnsi="Arial" w:cs="Arial"/>
-          <w:sz w:val="22"/>
-          <w:szCs w:val="22"/>
-          <w:lang w:val="fr-CH"/>
-        </w:rPr>
-        <w:t xml:space="preserve">} </w:t>
+        <w:t xml:space="preserve">${nomSociete} </w:t>
       </w:r>
       <w:r>
         <w:rPr>
@@ -218,27 +140,7 @@
           <w:szCs w:val="22"/>
           <w:lang w:val="fr-CH"/>
         </w:rPr>
-        <w:t>${</w:t>
-      </w:r>
-      <w:proofErr w:type="spellStart"/>
-      <w:r>
-        <w:rPr>
-          <w:rFonts w:ascii="Arial" w:hAnsi="Arial" w:cs="Arial"/>
-          <w:sz w:val="22"/>
-          <w:szCs w:val="22"/>
-          <w:lang w:val="fr-CH"/>
-        </w:rPr>
-        <w:t>adresseSociete</w:t>
-      </w:r>
-      <w:proofErr w:type="spellEnd"/>
-      <w:r>
-        <w:rPr>
-          <w:rFonts w:ascii="Arial" w:hAnsi="Arial" w:cs="Arial"/>
-          <w:sz w:val="22"/>
-          <w:szCs w:val="22"/>
-          <w:lang w:val="fr-CH"/>
-        </w:rPr>
-        <w:t>}</w:t>
+        <w:t>${adresseSociete}</w:t>
       </w:r>
     </w:p>
     <w:p>
@@ -259,27 +161,7 @@
           <w:szCs w:val="22"/>
           <w:lang w:val="fr-CH"/>
         </w:rPr>
-        <w:t>${</w:t>
-      </w:r>
-      <w:proofErr w:type="spellStart"/>
-      <w:r>
-        <w:rPr>
-          <w:rFonts w:ascii="Arial" w:hAnsi="Arial" w:cs="Arial"/>
-          <w:sz w:val="22"/>
-          <w:szCs w:val="22"/>
-          <w:lang w:val="fr-CH"/>
-        </w:rPr>
-        <w:t>codePostalSociete</w:t>
-      </w:r>
-      <w:proofErr w:type="spellEnd"/>
-      <w:r>
-        <w:rPr>
-          <w:rFonts w:ascii="Arial" w:hAnsi="Arial" w:cs="Arial"/>
-          <w:sz w:val="22"/>
-          <w:szCs w:val="22"/>
-          <w:lang w:val="fr-CH"/>
-        </w:rPr>
-        <w:t xml:space="preserve">} </w:t>
+        <w:t xml:space="preserve">${codePostalSociete} </w:t>
       </w:r>
     </w:p>
     <w:p>
@@ -368,7 +250,7 @@
           <w:szCs w:val="22"/>
           <w:lang w:val="fr-CH"/>
         </w:rPr>
-        <w:t>22 mars 2020</w:t>
+        <w:t>23 mars 2020</w:t>
       </w:r>
       <w:r>
         <w:rPr>
@@ -407,77 +289,44 @@
           <w:szCs w:val="22"/>
           <w:lang w:val="fr-CH"/>
         </w:rPr>
+        <w:t>${problematique}</w:t>
+      </w:r>
+      <w:r>
+        <w:rPr>
+          <w:rFonts w:ascii="Arial" w:hAnsi="Arial" w:cs="Arial"/>
+          <w:sz w:val="22"/>
+          <w:szCs w:val="22"/>
+          <w:lang w:val="fr-CH"/>
+        </w:rPr>
+        <w:t xml:space="preserve"> </w:t>
+      </w:r>
+      <w:r>
+        <w:rPr>
+          <w:rFonts w:ascii="Arial" w:hAnsi="Arial" w:cs="Arial"/>
+          <w:sz w:val="22"/>
+          <w:szCs w:val="22"/>
+          <w:lang w:val="fr-CH"/>
+        </w:rPr>
+        <w:t xml:space="preserve"> Vol n° :</w:t>
+      </w:r>
+      <w:r>
+        <w:rPr>
+          <w:rFonts w:ascii="Arial" w:hAnsi="Arial" w:cs="Arial"/>
+          <w:sz w:val="22"/>
+          <w:szCs w:val="22"/>
+          <w:lang w:val="fr-CH"/>
+        </w:rPr>
         <w:t>${</w:t>
       </w:r>
-      <w:proofErr w:type="spellStart"/>
-      <w:proofErr w:type="gramStart"/>
-      <w:r>
-        <w:rPr>
-          <w:rFonts w:ascii="Arial" w:hAnsi="Arial" w:cs="Arial"/>
-          <w:sz w:val="22"/>
-          <w:szCs w:val="22"/>
-          <w:lang w:val="fr-CH"/>
-        </w:rPr>
-        <w:t>problematique</w:t>
-      </w:r>
-      <w:proofErr w:type="spellEnd"/>
-      <w:r>
-        <w:rPr>
-          <w:rFonts w:ascii="Arial" w:hAnsi="Arial" w:cs="Arial"/>
-          <w:sz w:val="22"/>
-          <w:szCs w:val="22"/>
-          <w:lang w:val="fr-CH"/>
-        </w:rPr>
-        <w:t>}</w:t>
-      </w:r>
-      <w:r>
-        <w:rPr>
-          <w:rFonts w:ascii="Arial" w:hAnsi="Arial" w:cs="Arial"/>
-          <w:sz w:val="22"/>
-          <w:szCs w:val="22"/>
-          <w:lang w:val="fr-CH"/>
-        </w:rPr>
-        <w:t xml:space="preserve"> </w:t>
-      </w:r>
-      <w:r>
-        <w:rPr>
-          <w:rFonts w:ascii="Arial" w:hAnsi="Arial" w:cs="Arial"/>
-          <w:sz w:val="22"/>
-          <w:szCs w:val="22"/>
-          <w:lang w:val="fr-CH"/>
-        </w:rPr>
-        <w:t xml:space="preserve"> Vol</w:t>
-      </w:r>
-      <w:proofErr w:type="gramEnd"/>
-      <w:r>
-        <w:rPr>
-          <w:rFonts w:ascii="Arial" w:hAnsi="Arial" w:cs="Arial"/>
-          <w:sz w:val="22"/>
-          <w:szCs w:val="22"/>
-          <w:lang w:val="fr-CH"/>
-        </w:rPr>
-        <w:t xml:space="preserve"> n° :</w:t>
-      </w:r>
-      <w:r>
-        <w:rPr>
-          <w:rFonts w:ascii="Arial" w:hAnsi="Arial" w:cs="Arial"/>
-          <w:sz w:val="22"/>
-          <w:szCs w:val="22"/>
-          <w:lang w:val="fr-CH"/>
-        </w:rPr>
-        <w:t>${</w:t>
-      </w:r>
-      <w:proofErr w:type="spellStart"/>
-      <w:r>
-        <w:rPr>
-          <w:rFonts w:ascii="Arial" w:hAnsi="Arial" w:cs="Arial"/>
-          <w:sz w:val="22"/>
-          <w:szCs w:val="22"/>
-          <w:lang w:val="fr-CH"/>
-        </w:rPr>
-        <w:t>nrVole</w:t>
-      </w:r>
-      <w:proofErr w:type="spellEnd"/>
+      <w:r>
+        <w:rPr>
+          <w:rFonts w:ascii="Arial" w:hAnsi="Arial" w:cs="Arial"/>
+          <w:sz w:val="22"/>
+          <w:szCs w:val="22"/>
+          <w:lang w:val="fr-CH"/>
+        </w:rPr>
+        <w:t>no_vol</w:t>
+      </w:r>
       <w:r>
         <w:rPr>
           <w:rFonts w:ascii="Arial" w:hAnsi="Arial" w:cs="Arial"/>
@@ -517,286 +366,258 @@
         </w:rPr>
         <w:t>Madame, Monsieur,</w:t>
       </w:r>
+    </w:p>
+    <w:p>
+      <w:pPr>
+        <w:pStyle w:val="Adressedudestinataire"/>
+        <w:jc w:val="both"/>
+        <w:rPr>
+          <w:rFonts w:ascii="Arial" w:hAnsi="Arial" w:cs="Arial"/>
+          <w:sz w:val="22"/>
+          <w:szCs w:val="22"/>
+        </w:rPr>
+      </w:pPr>
+    </w:p>
+    <w:p>
+      <w:pPr>
+        <w:pStyle w:val="Adressedudestinataire"/>
+        <w:jc w:val="both"/>
+        <w:rPr>
+          <w:rFonts w:ascii="Arial" w:hAnsi="Arial" w:cs="Arial"/>
+          <w:sz w:val="22"/>
+          <w:szCs w:val="22"/>
+        </w:rPr>
+      </w:pPr>
+      <w:r>
+        <w:rPr>
+          <w:rFonts w:ascii="Arial" w:hAnsi="Arial" w:cs="Arial"/>
+          <w:sz w:val="22"/>
+          <w:szCs w:val="22"/>
+        </w:rPr>
+        <w:t xml:space="preserve">J’ai acheté en date du </w:t>
+      </w:r>
+      <w:r>
+        <w:rPr>
+          <w:rFonts w:ascii="Arial" w:hAnsi="Arial" w:cs="Arial"/>
+          <w:sz w:val="22"/>
+          <w:szCs w:val="22"/>
+        </w:rPr>
+        <w:t>${</w:t>
+      </w:r>
+      <w:r>
+        <w:rPr>
+          <w:rFonts w:ascii="Arial" w:hAnsi="Arial" w:cs="Arial"/>
+          <w:sz w:val="22"/>
+          <w:szCs w:val="22"/>
+        </w:rPr>
+        <w:t>date_achat</w:t>
+      </w:r>
+      <w:r>
+        <w:rPr>
+          <w:rFonts w:ascii="Arial" w:hAnsi="Arial" w:cs="Arial"/>
+          <w:sz w:val="22"/>
+          <w:szCs w:val="22"/>
+        </w:rPr>
+        <w:t>}</w:t>
+      </w:r>
+      <w:r>
+        <w:rPr>
+          <w:rFonts w:ascii="Arial" w:hAnsi="Arial" w:cs="Arial"/>
+          <w:sz w:val="22"/>
+          <w:szCs w:val="22"/>
+        </w:rPr>
+        <w:t xml:space="preserve"> un vol auprès de votre compagnie à destination de  </w:t>
+      </w:r>
+      <w:r>
+        <w:rPr>
+          <w:rFonts w:ascii="Arial" w:hAnsi="Arial" w:cs="Arial"/>
+          <w:sz w:val="22"/>
+          <w:szCs w:val="22"/>
+        </w:rPr>
+        <w:t>${</w:t>
+      </w:r>
+      <w:r>
+        <w:rPr>
+          <w:rFonts w:ascii="Arial" w:hAnsi="Arial" w:cs="Arial"/>
+          <w:sz w:val="22"/>
+          <w:szCs w:val="22"/>
+        </w:rPr>
+        <w:t>ville_destination</w:t>
+      </w:r>
+      <w:r>
+        <w:rPr>
+          <w:rFonts w:ascii="Arial" w:hAnsi="Arial" w:cs="Arial"/>
+          <w:sz w:val="22"/>
+          <w:szCs w:val="22"/>
+        </w:rPr>
+        <w:t>}</w:t>
+      </w:r>
+      <w:r>
+        <w:rPr>
+          <w:rFonts w:ascii="Arial" w:hAnsi="Arial" w:cs="Arial"/>
+          <w:sz w:val="22"/>
+          <w:szCs w:val="22"/>
+        </w:rPr>
+        <w:t xml:space="preserve"> sous la référence </w:t>
+      </w:r>
+      <w:r>
+        <w:rPr>
+          <w:rFonts w:ascii="Arial" w:hAnsi="Arial" w:cs="Arial"/>
+          <w:sz w:val="22"/>
+          <w:szCs w:val="22"/>
+        </w:rPr>
+        <w:t>${</w:t>
+      </w:r>
+      <w:r>
+        <w:rPr>
+          <w:rFonts w:ascii="Arial" w:hAnsi="Arial" w:cs="Arial"/>
+          <w:sz w:val="22"/>
+          <w:szCs w:val="22"/>
+        </w:rPr>
+        <w:t>no_vol</w:t>
+      </w:r>
+      <w:r>
+        <w:rPr>
+          <w:rFonts w:ascii="Arial" w:hAnsi="Arial" w:cs="Arial"/>
+          <w:sz w:val="22"/>
+          <w:szCs w:val="22"/>
+        </w:rPr>
+        <w:t>}</w:t>
+      </w:r>
+      <w:r>
+        <w:rPr>
+          <w:rFonts w:ascii="Arial" w:hAnsi="Arial" w:cs="Arial"/>
+          <w:sz w:val="22"/>
+          <w:szCs w:val="22"/>
+        </w:rPr>
+        <w:t>.</w:t>
+      </w:r>
+    </w:p>
+    <w:p>
+      <w:pPr>
+        <w:pStyle w:val="Adressedudestinataire"/>
+        <w:jc w:val="both"/>
+        <w:rPr>
+          <w:rFonts w:ascii="Arial" w:hAnsi="Arial" w:cs="Arial"/>
+          <w:sz w:val="22"/>
+          <w:szCs w:val="22"/>
+        </w:rPr>
+      </w:pPr>
+    </w:p>
+    <w:p>
+      <w:pPr>
+        <w:pStyle w:val="Adressedelexpditeur"/>
+        <w:rPr>
+          <w:rFonts w:ascii="Arial" w:hAnsi="Arial" w:cs="Arial"/>
+          <w:sz w:val="22"/>
+          <w:szCs w:val="22"/>
+          <w:lang w:val="fr-CH"/>
+        </w:rPr>
+      </w:pPr>
+      <w:r>
+        <w:rPr>
+          <w:rFonts w:ascii="Arial" w:hAnsi="Arial" w:cs="Arial"/>
+          <w:sz w:val="22"/>
+          <w:szCs w:val="22"/>
+          <w:lang w:val="fr-CH"/>
+        </w:rPr>
+        <w:t>${paragraphe_conditionnel}</w:t>
+      </w:r>
+    </w:p>
+    <w:p>
+      <w:pPr>
+        <w:pStyle w:val="Adressedelexpditeur"/>
+        <w:rPr>
+          <w:rFonts w:ascii="Arial" w:hAnsi="Arial" w:cs="Arial"/>
+          <w:sz w:val="22"/>
+          <w:szCs w:val="22"/>
+          <w:lang w:val="fr-CH"/>
+        </w:rPr>
+      </w:pPr>
+    </w:p>
+    <w:p>
+      <w:pPr>
+        <w:pStyle w:val="Adressedelexpditeur"/>
+        <w:rPr>
+          <w:rFonts w:ascii="Arial" w:hAnsi="Arial" w:cs="Arial"/>
+          <w:sz w:val="22"/>
+          <w:szCs w:val="22"/>
+          <w:lang w:val="fr-CH"/>
+        </w:rPr>
+      </w:pPr>
+      <w:r>
+        <w:rPr>
+          <w:rFonts w:ascii="Arial" w:hAnsi="Arial" w:cs="Arial"/>
+          <w:sz w:val="22"/>
+          <w:szCs w:val="22"/>
+          <w:lang w:val="fr-CH"/>
+        </w:rPr>
+        <w:t xml:space="preserve">Compte tenu de ce qui précède, je vous invite dès lors à m’indemniser du montant de </w:t>
+      </w:r>
+      <w:r>
+        <w:rPr>
+          <w:rFonts w:ascii="Arial" w:hAnsi="Arial" w:cs="Arial"/>
+          <w:sz w:val="22"/>
+          <w:szCs w:val="22"/>
+          <w:lang w:val="fr-CH"/>
+        </w:rPr>
+        <w:t>${</w:t>
+      </w:r>
+      <w:r>
+        <w:rPr>
+          <w:rFonts w:ascii="Arial" w:hAnsi="Arial" w:cs="Arial"/>
+          <w:sz w:val="22"/>
+          <w:szCs w:val="22"/>
+          <w:lang w:val="fr-CH"/>
+        </w:rPr>
+        <w:t>perte</w:t>
+      </w:r>
       <w:bookmarkStart w:id="0" w:name="_GoBack"/>
       <w:bookmarkEnd w:id="0"/>
-    </w:p>
-    <w:p>
-      <w:pPr>
-        <w:pStyle w:val="Adressedudestinataire"/>
-        <w:jc w:val="both"/>
-        <w:rPr>
-          <w:rFonts w:ascii="Arial" w:hAnsi="Arial" w:cs="Arial"/>
-          <w:sz w:val="22"/>
-          <w:szCs w:val="22"/>
-        </w:rPr>
-      </w:pPr>
-    </w:p>
-    <w:p>
-      <w:pPr>
-        <w:pStyle w:val="Adressedudestinataire"/>
-        <w:jc w:val="both"/>
-        <w:rPr>
-          <w:rFonts w:ascii="Arial" w:hAnsi="Arial" w:cs="Arial"/>
-          <w:sz w:val="22"/>
-          <w:szCs w:val="22"/>
-        </w:rPr>
-      </w:pPr>
-      <w:r>
-        <w:rPr>
-          <w:rFonts w:ascii="Arial" w:hAnsi="Arial" w:cs="Arial"/>
-          <w:sz w:val="22"/>
-          <w:szCs w:val="22"/>
-        </w:rPr>
-        <w:t xml:space="preserve">J’ai acheté en date du </w:t>
-      </w:r>
-      <w:r>
-        <w:rPr>
-          <w:rFonts w:ascii="Arial" w:hAnsi="Arial" w:cs="Arial"/>
-          <w:sz w:val="22"/>
-          <w:szCs w:val="22"/>
+      <w:r>
+        <w:rPr>
+          <w:rFonts w:ascii="Arial" w:hAnsi="Arial" w:cs="Arial"/>
+          <w:sz w:val="22"/>
+          <w:szCs w:val="22"/>
+          <w:lang w:val="fr-CH"/>
+        </w:rPr>
+        <w:t>}</w:t>
+      </w:r>
+      <w:r>
+        <w:rPr>
+          <w:rFonts w:ascii="Arial" w:hAnsi="Arial" w:cs="Arial"/>
+          <w:sz w:val="22"/>
+          <w:szCs w:val="22"/>
+          <w:lang w:val="fr-CH"/>
+        </w:rPr>
+        <w:t xml:space="preserve"> somme que je vous invite à me verser sur mon compte </w:t>
+      </w:r>
+      <w:r>
+        <w:rPr>
+          <w:rFonts w:ascii="Arial" w:hAnsi="Arial" w:cs="Arial"/>
+          <w:sz w:val="22"/>
+          <w:szCs w:val="22"/>
+          <w:lang w:val="fr-CH"/>
         </w:rPr>
         <w:t>${</w:t>
       </w:r>
-      <w:proofErr w:type="spellStart"/>
-      <w:r>
-        <w:rPr>
-          <w:rFonts w:ascii="Arial" w:hAnsi="Arial" w:cs="Arial"/>
-          <w:sz w:val="22"/>
-          <w:szCs w:val="22"/>
-        </w:rPr>
-        <w:t>dateAchat</w:t>
-      </w:r>
-      <w:proofErr w:type="spellEnd"/>
-      <w:r>
-        <w:rPr>
-          <w:rFonts w:ascii="Arial" w:hAnsi="Arial" w:cs="Arial"/>
-          <w:sz w:val="22"/>
-          <w:szCs w:val="22"/>
-        </w:rPr>
-        <w:t>}</w:t>
-      </w:r>
-      <w:r>
-        <w:rPr>
-          <w:rFonts w:ascii="Arial" w:hAnsi="Arial" w:cs="Arial"/>
-          <w:sz w:val="22"/>
-          <w:szCs w:val="22"/>
-        </w:rPr>
-        <w:t xml:space="preserve"> un vol auprès de votre compagnie à destination </w:t>
-      </w:r>
-      <w:proofErr w:type="gramStart"/>
-      <w:r>
-        <w:rPr>
-          <w:rFonts w:ascii="Arial" w:hAnsi="Arial" w:cs="Arial"/>
-          <w:sz w:val="22"/>
-          <w:szCs w:val="22"/>
-        </w:rPr>
-        <w:t xml:space="preserve">de  </w:t>
-      </w:r>
-      <w:r>
-        <w:rPr>
-          <w:rFonts w:ascii="Arial" w:hAnsi="Arial" w:cs="Arial"/>
-          <w:sz w:val="22"/>
-          <w:szCs w:val="22"/>
-        </w:rPr>
-        <w:t>$</w:t>
-      </w:r>
-      <w:proofErr w:type="gramEnd"/>
-      <w:r>
-        <w:rPr>
-          <w:rFonts w:ascii="Arial" w:hAnsi="Arial" w:cs="Arial"/>
-          <w:sz w:val="22"/>
-          <w:szCs w:val="22"/>
-        </w:rPr>
-        <w:t>{</w:t>
-      </w:r>
-      <w:proofErr w:type="spellStart"/>
-      <w:r>
-        <w:rPr>
-          <w:rFonts w:ascii="Arial" w:hAnsi="Arial" w:cs="Arial"/>
-          <w:sz w:val="22"/>
-          <w:szCs w:val="22"/>
-        </w:rPr>
-        <w:t>villeDestination</w:t>
-      </w:r>
-      <w:proofErr w:type="spellEnd"/>
-      <w:r>
-        <w:rPr>
-          <w:rFonts w:ascii="Arial" w:hAnsi="Arial" w:cs="Arial"/>
-          <w:sz w:val="22"/>
-          <w:szCs w:val="22"/>
-        </w:rPr>
-        <w:t>}</w:t>
-      </w:r>
-      <w:r>
-        <w:rPr>
-          <w:rFonts w:ascii="Arial" w:hAnsi="Arial" w:cs="Arial"/>
-          <w:sz w:val="22"/>
-          <w:szCs w:val="22"/>
-        </w:rPr>
-        <w:t xml:space="preserve"> sous la référence </w:t>
-      </w:r>
-      <w:r>
-        <w:rPr>
-          <w:rFonts w:ascii="Arial" w:hAnsi="Arial" w:cs="Arial"/>
-          <w:sz w:val="22"/>
-          <w:szCs w:val="22"/>
-        </w:rPr>
-        <w:t>${</w:t>
-      </w:r>
-      <w:proofErr w:type="spellStart"/>
-      <w:r>
-        <w:rPr>
-          <w:rFonts w:ascii="Arial" w:hAnsi="Arial" w:cs="Arial"/>
-          <w:sz w:val="22"/>
-          <w:szCs w:val="22"/>
-        </w:rPr>
-        <w:t>nrVole</w:t>
-      </w:r>
-      <w:proofErr w:type="spellEnd"/>
-      <w:r>
-        <w:rPr>
-          <w:rFonts w:ascii="Arial" w:hAnsi="Arial" w:cs="Arial"/>
-          <w:sz w:val="22"/>
-          <w:szCs w:val="22"/>
-        </w:rPr>
-        <w:t>}</w:t>
-      </w:r>
-      <w:r>
-        <w:rPr>
-          <w:rFonts w:ascii="Arial" w:hAnsi="Arial" w:cs="Arial"/>
-          <w:sz w:val="22"/>
-          <w:szCs w:val="22"/>
-        </w:rPr>
-        <w:t>.</w:t>
-      </w:r>
-    </w:p>
-    <w:p>
-      <w:pPr>
-        <w:pStyle w:val="Adressedudestinataire"/>
-        <w:jc w:val="both"/>
-        <w:rPr>
-          <w:rFonts w:ascii="Arial" w:hAnsi="Arial" w:cs="Arial"/>
-          <w:sz w:val="22"/>
-          <w:szCs w:val="22"/>
-        </w:rPr>
-      </w:pPr>
-    </w:p>
-    <w:p>
-      <w:pPr>
-        <w:pStyle w:val="Adressedelexpditeur"/>
-        <w:rPr>
-          <w:rFonts w:ascii="Arial" w:hAnsi="Arial" w:cs="Arial"/>
-          <w:sz w:val="22"/>
-          <w:szCs w:val="22"/>
-          <w:lang w:val="fr-CH"/>
-        </w:rPr>
-      </w:pPr>
-      <w:r>
-        <w:rPr>
-          <w:rFonts w:ascii="Arial" w:hAnsi="Arial" w:cs="Arial"/>
-          <w:sz w:val="22"/>
-          <w:szCs w:val="22"/>
-          <w:lang w:val="fr-CH"/>
-        </w:rPr>
-        <w:t>${</w:t>
-      </w:r>
-      <w:proofErr w:type="spellStart"/>
-      <w:r>
-        <w:rPr>
-          <w:rFonts w:ascii="Arial" w:hAnsi="Arial" w:cs="Arial"/>
-          <w:sz w:val="22"/>
-          <w:szCs w:val="22"/>
-          <w:lang w:val="fr-CH"/>
-        </w:rPr>
-        <w:t>paragraphe_conditionnel</w:t>
-      </w:r>
-      <w:proofErr w:type="spellEnd"/>
-      <w:r>
-        <w:rPr>
-          <w:rFonts w:ascii="Arial" w:hAnsi="Arial" w:cs="Arial"/>
-          <w:sz w:val="22"/>
-          <w:szCs w:val="22"/>
-          <w:lang w:val="fr-CH"/>
-        </w:rPr>
-        <w:t>}</w:t>
-      </w:r>
-    </w:p>
-    <w:p>
-      <w:pPr>
-        <w:pStyle w:val="Adressedelexpditeur"/>
-        <w:rPr>
-          <w:rFonts w:ascii="Arial" w:hAnsi="Arial" w:cs="Arial"/>
-          <w:sz w:val="22"/>
-          <w:szCs w:val="22"/>
-          <w:lang w:val="fr-CH"/>
-        </w:rPr>
-      </w:pPr>
-    </w:p>
-    <w:p>
-      <w:pPr>
-        <w:pStyle w:val="Adressedelexpditeur"/>
-        <w:rPr>
-          <w:rFonts w:ascii="Arial" w:hAnsi="Arial" w:cs="Arial"/>
-          <w:sz w:val="22"/>
-          <w:szCs w:val="22"/>
-          <w:lang w:val="fr-CH"/>
-        </w:rPr>
-      </w:pPr>
-      <w:r>
-        <w:rPr>
-          <w:rFonts w:ascii="Arial" w:hAnsi="Arial" w:cs="Arial"/>
-          <w:sz w:val="22"/>
-          <w:szCs w:val="22"/>
-          <w:lang w:val="fr-CH"/>
-        </w:rPr>
-        <w:t xml:space="preserve">Compte tenu de ce qui précède, je vous invite dès lors à m’indemniser du montant de </w:t>
-      </w:r>
-      <w:r>
-        <w:rPr>
-          <w:rFonts w:ascii="Arial" w:hAnsi="Arial" w:cs="Arial"/>
-          <w:sz w:val="22"/>
-          <w:szCs w:val="22"/>
-          <w:lang w:val="fr-CH"/>
-        </w:rPr>
-        <w:t>${</w:t>
-      </w:r>
-      <w:proofErr w:type="spellStart"/>
-      <w:r>
-        <w:rPr>
-          <w:rFonts w:ascii="Arial" w:hAnsi="Arial" w:cs="Arial"/>
-          <w:sz w:val="22"/>
-          <w:szCs w:val="22"/>
-          <w:lang w:val="fr-CH"/>
-        </w:rPr>
-        <w:t>chiffrePerte</w:t>
-      </w:r>
-      <w:proofErr w:type="spellEnd"/>
-      <w:r>
-        <w:rPr>
-          <w:rFonts w:ascii="Arial" w:hAnsi="Arial" w:cs="Arial"/>
-          <w:sz w:val="22"/>
-          <w:szCs w:val="22"/>
-          <w:lang w:val="fr-CH"/>
-        </w:rPr>
-        <w:t>}</w:t>
-      </w:r>
-      <w:r>
-        <w:rPr>
-          <w:rFonts w:ascii="Arial" w:hAnsi="Arial" w:cs="Arial"/>
-          <w:sz w:val="22"/>
-          <w:szCs w:val="22"/>
-          <w:lang w:val="fr-CH"/>
-        </w:rPr>
-        <w:t xml:space="preserve"> somme que je vous invite à me verser sur mon compte </w:t>
-      </w:r>
-      <w:r>
-        <w:rPr>
-          <w:rFonts w:ascii="Arial" w:hAnsi="Arial" w:cs="Arial"/>
-          <w:sz w:val="22"/>
-          <w:szCs w:val="22"/>
-          <w:lang w:val="fr-CH"/>
-        </w:rPr>
-        <w:t>${IBAN}.</w:t>
+      <w:r>
+        <w:rPr>
+          <w:rFonts w:ascii="Arial" w:hAnsi="Arial" w:cs="Arial"/>
+          <w:sz w:val="22"/>
+          <w:szCs w:val="22"/>
+          <w:lang w:val="fr-CH"/>
+        </w:rPr>
+        <w:t>coor_banque</w:t>
+      </w:r>
+      <w:r>
+        <w:rPr>
+          <w:rFonts w:ascii="Arial" w:hAnsi="Arial" w:cs="Arial"/>
+          <w:sz w:val="22"/>
+          <w:szCs w:val="22"/>
+          <w:lang w:val="fr-CH"/>
+        </w:rPr>
+        <w:t>}.</w:t>
       </w:r>
     </w:p>
     <w:p>

</xml_diff>